<commit_message>
fix mobile build and small changes
</commit_message>
<xml_diff>
--- a/Targets/Targets for printing.docx
+++ b/Targets/Targets for printing.docx
@@ -1,6 +1,6 @@
 
 <file path=word/document.xml><?xml version="1.0" encoding="utf-8"?>
-<w:document xmlns:wpc="http://schemas.microsoft.com/office/word/2010/wordprocessingCanvas" xmlns:cx="http://schemas.microsoft.com/office/drawing/2014/chartex" xmlns:cx1="http://schemas.microsoft.com/office/drawing/2015/9/8/chartex" xmlns:cx2="http://schemas.microsoft.com/office/drawing/2015/10/21/chartex" xmlns:cx3="http://schemas.microsoft.com/office/drawing/2016/5/9/chartex" xmlns:cx4="http://schemas.microsoft.com/office/drawing/2016/5/10/chartex" xmlns:cx5="http://schemas.microsoft.com/office/drawing/2016/5/11/chartex" xmlns:cx6="http://schemas.microsoft.com/office/drawing/2016/5/12/chartex" xmlns:cx7="http://schemas.microsoft.com/office/drawing/2016/5/13/chartex" xmlns:cx8="http://schemas.microsoft.com/office/drawing/2016/5/14/chartex" xmlns:mc="http://schemas.openxmlformats.org/markup-compatibility/2006" xmlns:aink="http://schemas.microsoft.com/office/drawing/2016/ink" xmlns:am3d="http://schemas.microsoft.com/office/drawing/2017/model3d" xmlns:o="urn:schemas-microsoft-com:office:office" xmlns:r="http://schemas.openxmlformats.org/officeDocument/2006/relationships" xmlns:m="http://schemas.openxmlformats.org/officeDocument/2006/math" xmlns:v="urn:schemas-microsoft-com:vml" xmlns:wp14="http://schemas.microsoft.com/office/word/2010/wordprocessingDrawing" xmlns:wp="http://schemas.openxmlformats.org/drawingml/2006/wordprocessingDrawing" xmlns:w10="urn:schemas-microsoft-com:office:word" xmlns:w="http://schemas.openxmlformats.org/wordprocessingml/2006/main" xmlns:w14="http://schemas.microsoft.com/office/word/2010/wordml" xmlns:w15="http://schemas.microsoft.com/office/word/2012/wordml" xmlns:w16cid="http://schemas.microsoft.com/office/word/2016/wordml/cid" xmlns:w16se="http://schemas.microsoft.com/office/word/2015/wordml/symex" xmlns:wpg="http://schemas.microsoft.com/office/word/2010/wordprocessingGroup" xmlns:wpi="http://schemas.microsoft.com/office/word/2010/wordprocessingInk" xmlns:wne="http://schemas.microsoft.com/office/word/2006/wordml" xmlns:wps="http://schemas.microsoft.com/office/word/2010/wordprocessingShape" mc:Ignorable="w14 w15 w16se w16cid wp14">
+<w:document xmlns:wpc="http://schemas.microsoft.com/office/word/2010/wordprocessingCanvas" xmlns:mo="http://schemas.microsoft.com/office/mac/office/2008/main" xmlns:mc="http://schemas.openxmlformats.org/markup-compatibility/2006" xmlns:mv="urn:schemas-microsoft-com:mac:vml" xmlns:o="urn:schemas-microsoft-com:office:office" xmlns:r="http://schemas.openxmlformats.org/officeDocument/2006/relationships" xmlns:m="http://schemas.openxmlformats.org/officeDocument/2006/math" xmlns:v="urn:schemas-microsoft-com:vml" xmlns:wp14="http://schemas.microsoft.com/office/word/2010/wordprocessingDrawing" xmlns:wp="http://schemas.openxmlformats.org/drawingml/2006/wordprocessingDrawing" xmlns:w10="urn:schemas-microsoft-com:office:word" xmlns:w="http://schemas.openxmlformats.org/wordprocessingml/2006/main" xmlns:w14="http://schemas.microsoft.com/office/word/2010/wordml" xmlns:w15="http://schemas.microsoft.com/office/word/2012/wordml" xmlns:wpg="http://schemas.microsoft.com/office/word/2010/wordprocessingGroup" xmlns:wpi="http://schemas.microsoft.com/office/word/2010/wordprocessingInk" xmlns:wne="http://schemas.microsoft.com/office/word/2006/wordml" xmlns:wps="http://schemas.microsoft.com/office/word/2010/wordprocessingShape" mc:Ignorable="w14 w15 wp14">
   <w:body>
     <w:p>
       <w:pPr>
@@ -11,9 +11,10 @@
       <w:r>
         <w:rPr>
           <w:noProof/>
+          <w:lang w:val="en-GB" w:eastAsia="en-GB"/>
         </w:rPr>
         <w:drawing>
-          <wp:anchor distT="0" distB="0" distL="114300" distR="114300" simplePos="0" relativeHeight="251658240" behindDoc="0" locked="0" layoutInCell="1" allowOverlap="1">
+          <wp:anchor distT="0" distB="0" distL="114300" distR="114300" simplePos="0" relativeHeight="251658240" behindDoc="0" locked="0" layoutInCell="1" allowOverlap="1" wp14:anchorId="5DDCE4E9" wp14:editId="7E46A78A">
             <wp:simplePos x="0" y="0"/>
             <wp:positionH relativeFrom="column">
               <wp:posOffset>3710305</wp:posOffset>
@@ -78,9 +79,10 @@
       <w:r>
         <w:rPr>
           <w:noProof/>
+          <w:lang w:val="en-GB" w:eastAsia="en-GB"/>
         </w:rPr>
         <w:drawing>
-          <wp:inline distT="0" distB="0" distL="0" distR="0" wp14:anchorId="770842A6" wp14:editId="12F1E048">
+          <wp:inline distT="0" distB="0" distL="0" distR="0" wp14:anchorId="779664B9" wp14:editId="5FA2F654">
             <wp:extent cx="3419475" cy="3544911"/>
             <wp:effectExtent l="0" t="0" r="0" b="0"/>
             <wp:docPr id="2" name="Grafik 2" descr="C:\Users\Markus\AppData\Local\Microsoft\Windows\INetCache\Content.Word\start_point.jpg"/>
@@ -128,8 +130,6 @@
           </wp:inline>
         </w:drawing>
       </w:r>
-      <w:bookmarkStart w:id="0" w:name="_GoBack"/>
-      <w:bookmarkEnd w:id="0"/>
     </w:p>
     <w:p>
       <w:pPr>
@@ -142,12 +142,13 @@
       <w:r>
         <w:rPr>
           <w:noProof/>
+          <w:lang w:val="en-GB" w:eastAsia="en-GB"/>
         </w:rPr>
         <w:drawing>
-          <wp:inline distT="0" distB="0" distL="0" distR="0">
+          <wp:inline distT="0" distB="0" distL="0" distR="0" wp14:anchorId="09D0EEBA" wp14:editId="2F6312DD">
             <wp:extent cx="3495675" cy="3755120"/>
             <wp:effectExtent l="0" t="0" r="0" b="0"/>
-            <wp:docPr id="3" name="Grafik 3" descr="C:\Users\Markus\AppData\Local\Microsoft\Windows\INetCache\Content.Word\castle-finish.jpg"/>
+            <wp:docPr id="6" name="Grafik 3" descr="C:\Users\Markus\AppData\Local\Microsoft\Windows\INetCache\Content.Word\castle-finish.jpg"/>
             <wp:cNvGraphicFramePr>
               <a:graphicFrameLocks xmlns:a="http://schemas.openxmlformats.org/drawingml/2006/main" noChangeAspect="1"/>
             </wp:cNvGraphicFramePr>
@@ -193,6 +194,406 @@
         </w:drawing>
       </w:r>
     </w:p>
+    <w:p>
+      <w:r>
+        <w:br w:type="page"/>
+      </w:r>
+    </w:p>
+    <w:p/>
+    <w:p>
+      <w:pPr>
+        <w:jc w:val="center"/>
+      </w:pPr>
+      <w:bookmarkStart w:id="0" w:name="_GoBack"/>
+      <w:bookmarkEnd w:id="0"/>
+      <w:r>
+        <w:rPr>
+          <w:noProof/>
+          <w:lang w:val="en-GB" w:eastAsia="en-GB"/>
+        </w:rPr>
+        <w:drawing>
+          <wp:inline distT="0" distB="0" distL="0" distR="0" wp14:anchorId="0C48A936" wp14:editId="5A902501">
+            <wp:extent cx="2060552" cy="2136140"/>
+            <wp:effectExtent l="0" t="0" r="0" b="0"/>
+            <wp:docPr id="5" name="Grafik 2" descr="C:\Users\Markus\AppData\Local\Microsoft\Windows\INetCache\Content.Word\start_point.jpg"/>
+            <wp:cNvGraphicFramePr>
+              <a:graphicFrameLocks xmlns:a="http://schemas.openxmlformats.org/drawingml/2006/main" noChangeAspect="1"/>
+            </wp:cNvGraphicFramePr>
+            <a:graphic xmlns:a="http://schemas.openxmlformats.org/drawingml/2006/main">
+              <a:graphicData uri="http://schemas.openxmlformats.org/drawingml/2006/picture">
+                <pic:pic xmlns:pic="http://schemas.openxmlformats.org/drawingml/2006/picture">
+                  <pic:nvPicPr>
+                    <pic:cNvPr id="0" name="Picture 2" descr="C:\Users\Markus\AppData\Local\Microsoft\Windows\INetCache\Content.Word\start_point.jpg"/>
+                    <pic:cNvPicPr>
+                      <a:picLocks noChangeAspect="1" noChangeArrowheads="1"/>
+                    </pic:cNvPicPr>
+                  </pic:nvPicPr>
+                  <pic:blipFill>
+                    <a:blip r:embed="rId5">
+                      <a:extLst>
+                        <a:ext uri="{28A0092B-C50C-407E-A947-70E740481C1C}">
+                          <a14:useLocalDpi xmlns:a14="http://schemas.microsoft.com/office/drawing/2010/main" val="0"/>
+                        </a:ext>
+                      </a:extLst>
+                    </a:blip>
+                    <a:srcRect/>
+                    <a:stretch>
+                      <a:fillRect/>
+                    </a:stretch>
+                  </pic:blipFill>
+                  <pic:spPr bwMode="auto">
+                    <a:xfrm>
+                      <a:off x="0" y="0"/>
+                      <a:ext cx="2101003" cy="2178075"/>
+                    </a:xfrm>
+                    <a:prstGeom prst="rect">
+                      <a:avLst/>
+                    </a:prstGeom>
+                    <a:noFill/>
+                    <a:ln>
+                      <a:noFill/>
+                    </a:ln>
+                  </pic:spPr>
+                </pic:pic>
+              </a:graphicData>
+            </a:graphic>
+          </wp:inline>
+        </w:drawing>
+      </w:r>
+    </w:p>
+    <w:p>
+      <w:pPr>
+        <w:jc w:val="center"/>
+      </w:pPr>
+      <w:r>
+        <w:rPr>
+          <w:noProof/>
+          <w:lang w:val="en-GB" w:eastAsia="en-GB"/>
+        </w:rPr>
+        <w:drawing>
+          <wp:anchor distT="0" distB="0" distL="114300" distR="114300" simplePos="0" relativeHeight="251662336" behindDoc="0" locked="0" layoutInCell="1" allowOverlap="1" wp14:anchorId="6C2183FC" wp14:editId="5CD1476B">
+            <wp:simplePos x="0" y="0"/>
+            <wp:positionH relativeFrom="column">
+              <wp:posOffset>4984773</wp:posOffset>
+            </wp:positionH>
+            <wp:positionV relativeFrom="paragraph">
+              <wp:posOffset>113007</wp:posOffset>
+            </wp:positionV>
+            <wp:extent cx="1320800" cy="2007304"/>
+            <wp:effectExtent l="12382" t="0" r="12383" b="12382"/>
+            <wp:wrapNone/>
+            <wp:docPr id="7" name="Grafik 4" descr="C:\Users\Markus\AppData\Local\Microsoft\Windows\INetCache\Content.Word\Tower-1-.jpg"/>
+            <wp:cNvGraphicFramePr>
+              <a:graphicFrameLocks xmlns:a="http://schemas.openxmlformats.org/drawingml/2006/main" noChangeAspect="1"/>
+            </wp:cNvGraphicFramePr>
+            <a:graphic xmlns:a="http://schemas.openxmlformats.org/drawingml/2006/main">
+              <a:graphicData uri="http://schemas.openxmlformats.org/drawingml/2006/picture">
+                <pic:pic xmlns:pic="http://schemas.openxmlformats.org/drawingml/2006/picture">
+                  <pic:nvPicPr>
+                    <pic:cNvPr id="0" name="Picture 4" descr="C:\Users\Markus\AppData\Local\Microsoft\Windows\INetCache\Content.Word\Tower-1-.jpg"/>
+                    <pic:cNvPicPr>
+                      <a:picLocks noChangeAspect="1" noChangeArrowheads="1"/>
+                    </pic:cNvPicPr>
+                  </pic:nvPicPr>
+                  <pic:blipFill>
+                    <a:blip r:embed="rId7" cstate="print">
+                      <a:extLst>
+                        <a:ext uri="{28A0092B-C50C-407E-A947-70E740481C1C}">
+                          <a14:useLocalDpi xmlns:a14="http://schemas.microsoft.com/office/drawing/2010/main" val="0"/>
+                        </a:ext>
+                      </a:extLst>
+                    </a:blip>
+                    <a:srcRect/>
+                    <a:stretch>
+                      <a:fillRect/>
+                    </a:stretch>
+                  </pic:blipFill>
+                  <pic:spPr bwMode="auto">
+                    <a:xfrm rot="5400000">
+                      <a:off x="0" y="0"/>
+                      <a:ext cx="1320800" cy="2007304"/>
+                    </a:xfrm>
+                    <a:prstGeom prst="rect">
+                      <a:avLst/>
+                    </a:prstGeom>
+                    <a:noFill/>
+                    <a:ln>
+                      <a:noFill/>
+                    </a:ln>
+                  </pic:spPr>
+                </pic:pic>
+              </a:graphicData>
+            </a:graphic>
+            <wp14:sizeRelH relativeFrom="page">
+              <wp14:pctWidth>0</wp14:pctWidth>
+            </wp14:sizeRelH>
+            <wp14:sizeRelV relativeFrom="page">
+              <wp14:pctHeight>0</wp14:pctHeight>
+            </wp14:sizeRelV>
+          </wp:anchor>
+        </w:drawing>
+      </w:r>
+    </w:p>
+    <w:p>
+      <w:pPr>
+        <w:jc w:val="center"/>
+      </w:pPr>
+    </w:p>
+    <w:p>
+      <w:pPr>
+        <w:jc w:val="center"/>
+      </w:pPr>
+    </w:p>
+    <w:p>
+      <w:pPr>
+        <w:jc w:val="center"/>
+      </w:pPr>
+    </w:p>
+    <w:p>
+      <w:pPr>
+        <w:jc w:val="center"/>
+      </w:pPr>
+    </w:p>
+    <w:p>
+      <w:pPr>
+        <w:jc w:val="center"/>
+      </w:pPr>
+      <w:r>
+        <w:rPr>
+          <w:noProof/>
+          <w:lang w:val="en-GB" w:eastAsia="en-GB"/>
+        </w:rPr>
+        <w:drawing>
+          <wp:anchor distT="0" distB="0" distL="114300" distR="114300" simplePos="0" relativeHeight="251664384" behindDoc="0" locked="0" layoutInCell="1" allowOverlap="1" wp14:anchorId="50F916A0" wp14:editId="7EE5D46F">
+            <wp:simplePos x="0" y="0"/>
+            <wp:positionH relativeFrom="column">
+              <wp:posOffset>67333</wp:posOffset>
+            </wp:positionH>
+            <wp:positionV relativeFrom="paragraph">
+              <wp:posOffset>53952</wp:posOffset>
+            </wp:positionV>
+            <wp:extent cx="1320800" cy="2007304"/>
+            <wp:effectExtent l="12382" t="0" r="12383" b="12382"/>
+            <wp:wrapNone/>
+            <wp:docPr id="8" name="Grafik 4" descr="C:\Users\Markus\AppData\Local\Microsoft\Windows\INetCache\Content.Word\Tower-1-.jpg"/>
+            <wp:cNvGraphicFramePr>
+              <a:graphicFrameLocks xmlns:a="http://schemas.openxmlformats.org/drawingml/2006/main" noChangeAspect="1"/>
+            </wp:cNvGraphicFramePr>
+            <a:graphic xmlns:a="http://schemas.openxmlformats.org/drawingml/2006/main">
+              <a:graphicData uri="http://schemas.openxmlformats.org/drawingml/2006/picture">
+                <pic:pic xmlns:pic="http://schemas.openxmlformats.org/drawingml/2006/picture">
+                  <pic:nvPicPr>
+                    <pic:cNvPr id="0" name="Picture 4" descr="C:\Users\Markus\AppData\Local\Microsoft\Windows\INetCache\Content.Word\Tower-1-.jpg"/>
+                    <pic:cNvPicPr>
+                      <a:picLocks noChangeAspect="1" noChangeArrowheads="1"/>
+                    </pic:cNvPicPr>
+                  </pic:nvPicPr>
+                  <pic:blipFill>
+                    <a:blip r:embed="rId7" cstate="print">
+                      <a:extLst>
+                        <a:ext uri="{28A0092B-C50C-407E-A947-70E740481C1C}">
+                          <a14:useLocalDpi xmlns:a14="http://schemas.microsoft.com/office/drawing/2010/main" val="0"/>
+                        </a:ext>
+                      </a:extLst>
+                    </a:blip>
+                    <a:srcRect/>
+                    <a:stretch>
+                      <a:fillRect/>
+                    </a:stretch>
+                  </pic:blipFill>
+                  <pic:spPr bwMode="auto">
+                    <a:xfrm rot="5400000">
+                      <a:off x="0" y="0"/>
+                      <a:ext cx="1320800" cy="2007304"/>
+                    </a:xfrm>
+                    <a:prstGeom prst="rect">
+                      <a:avLst/>
+                    </a:prstGeom>
+                    <a:noFill/>
+                    <a:ln>
+                      <a:noFill/>
+                    </a:ln>
+                  </pic:spPr>
+                </pic:pic>
+              </a:graphicData>
+            </a:graphic>
+            <wp14:sizeRelH relativeFrom="page">
+              <wp14:pctWidth>0</wp14:pctWidth>
+            </wp14:sizeRelH>
+            <wp14:sizeRelV relativeFrom="page">
+              <wp14:pctHeight>0</wp14:pctHeight>
+            </wp14:sizeRelV>
+          </wp:anchor>
+        </w:drawing>
+      </w:r>
+    </w:p>
+    <w:p>
+      <w:pPr>
+        <w:jc w:val="center"/>
+      </w:pPr>
+    </w:p>
+    <w:p>
+      <w:pPr>
+        <w:jc w:val="center"/>
+      </w:pPr>
+    </w:p>
+    <w:p>
+      <w:pPr>
+        <w:jc w:val="center"/>
+      </w:pPr>
+    </w:p>
+    <w:p>
+      <w:pPr>
+        <w:jc w:val="center"/>
+      </w:pPr>
+    </w:p>
+    <w:p>
+      <w:pPr>
+        <w:jc w:val="center"/>
+      </w:pPr>
+    </w:p>
+    <w:p>
+      <w:pPr>
+        <w:jc w:val="center"/>
+      </w:pPr>
+    </w:p>
+    <w:p/>
+    <w:p>
+      <w:pPr>
+        <w:jc w:val="center"/>
+      </w:pPr>
+      <w:r>
+        <w:rPr>
+          <w:noProof/>
+          <w:lang w:val="en-GB" w:eastAsia="en-GB"/>
+        </w:rPr>
+        <w:drawing>
+          <wp:inline distT="0" distB="0" distL="0" distR="0" wp14:anchorId="27E01C52" wp14:editId="5BAB2C7D">
+            <wp:extent cx="1964907" cy="2110740"/>
+            <wp:effectExtent l="3175" t="0" r="0" b="0"/>
+            <wp:docPr id="3" name="Grafik 3" descr="C:\Users\Markus\AppData\Local\Microsoft\Windows\INetCache\Content.Word\castle-finish.jpg"/>
+            <wp:cNvGraphicFramePr>
+              <a:graphicFrameLocks xmlns:a="http://schemas.openxmlformats.org/drawingml/2006/main" noChangeAspect="1"/>
+            </wp:cNvGraphicFramePr>
+            <a:graphic xmlns:a="http://schemas.openxmlformats.org/drawingml/2006/main">
+              <a:graphicData uri="http://schemas.openxmlformats.org/drawingml/2006/picture">
+                <pic:pic xmlns:pic="http://schemas.openxmlformats.org/drawingml/2006/picture">
+                  <pic:nvPicPr>
+                    <pic:cNvPr id="0" name="Picture 3" descr="C:\Users\Markus\AppData\Local\Microsoft\Windows\INetCache\Content.Word\castle-finish.jpg"/>
+                    <pic:cNvPicPr>
+                      <a:picLocks noChangeAspect="1" noChangeArrowheads="1"/>
+                    </pic:cNvPicPr>
+                  </pic:nvPicPr>
+                  <pic:blipFill>
+                    <a:blip r:embed="rId8" cstate="print">
+                      <a:extLst>
+                        <a:ext uri="{28A0092B-C50C-407E-A947-70E740481C1C}">
+                          <a14:useLocalDpi xmlns:a14="http://schemas.microsoft.com/office/drawing/2010/main" val="0"/>
+                        </a:ext>
+                      </a:extLst>
+                    </a:blip>
+                    <a:srcRect/>
+                    <a:stretch>
+                      <a:fillRect/>
+                    </a:stretch>
+                  </pic:blipFill>
+                  <pic:spPr bwMode="auto">
+                    <a:xfrm rot="5400000">
+                      <a:off x="0" y="0"/>
+                      <a:ext cx="1981692" cy="2128771"/>
+                    </a:xfrm>
+                    <a:prstGeom prst="rect">
+                      <a:avLst/>
+                    </a:prstGeom>
+                    <a:noFill/>
+                    <a:ln>
+                      <a:noFill/>
+                    </a:ln>
+                  </pic:spPr>
+                </pic:pic>
+              </a:graphicData>
+            </a:graphic>
+          </wp:inline>
+        </w:drawing>
+      </w:r>
+    </w:p>
+    <w:p/>
+    <w:p>
+      <w:r>
+        <w:br w:type="page"/>
+      </w:r>
+    </w:p>
+    <w:p>
+      <w:r>
+        <w:rPr>
+          <w:noProof/>
+          <w:lang w:val="en-GB" w:eastAsia="en-GB"/>
+        </w:rPr>
+        <w:lastRenderedPageBreak/>
+        <w:drawing>
+          <wp:anchor distT="0" distB="0" distL="114300" distR="114300" simplePos="0" relativeHeight="251660288" behindDoc="0" locked="0" layoutInCell="1" allowOverlap="1" wp14:anchorId="50D698D1" wp14:editId="53B168DC">
+            <wp:simplePos x="0" y="0"/>
+            <wp:positionH relativeFrom="column">
+              <wp:posOffset>0</wp:posOffset>
+            </wp:positionH>
+            <wp:positionV relativeFrom="paragraph">
+              <wp:posOffset>0</wp:posOffset>
+            </wp:positionV>
+            <wp:extent cx="2795270" cy="4248150"/>
+            <wp:effectExtent l="0" t="0" r="5080" b="0"/>
+            <wp:wrapNone/>
+            <wp:docPr id="1" name="Grafik 4" descr="C:\Users\Markus\AppData\Local\Microsoft\Windows\INetCache\Content.Word\Tower-1-.jpg"/>
+            <wp:cNvGraphicFramePr>
+              <a:graphicFrameLocks xmlns:a="http://schemas.openxmlformats.org/drawingml/2006/main" noChangeAspect="1"/>
+            </wp:cNvGraphicFramePr>
+            <a:graphic xmlns:a="http://schemas.openxmlformats.org/drawingml/2006/main">
+              <a:graphicData uri="http://schemas.openxmlformats.org/drawingml/2006/picture">
+                <pic:pic xmlns:pic="http://schemas.openxmlformats.org/drawingml/2006/picture">
+                  <pic:nvPicPr>
+                    <pic:cNvPr id="0" name="Picture 4" descr="C:\Users\Markus\AppData\Local\Microsoft\Windows\INetCache\Content.Word\Tower-1-.jpg"/>
+                    <pic:cNvPicPr>
+                      <a:picLocks noChangeAspect="1" noChangeArrowheads="1"/>
+                    </pic:cNvPicPr>
+                  </pic:nvPicPr>
+                  <pic:blipFill>
+                    <a:blip r:embed="rId4">
+                      <a:extLst>
+                        <a:ext uri="{28A0092B-C50C-407E-A947-70E740481C1C}">
+                          <a14:useLocalDpi xmlns:a14="http://schemas.microsoft.com/office/drawing/2010/main" val="0"/>
+                        </a:ext>
+                      </a:extLst>
+                    </a:blip>
+                    <a:srcRect/>
+                    <a:stretch>
+                      <a:fillRect/>
+                    </a:stretch>
+                  </pic:blipFill>
+                  <pic:spPr bwMode="auto">
+                    <a:xfrm>
+                      <a:off x="0" y="0"/>
+                      <a:ext cx="2795270" cy="4248150"/>
+                    </a:xfrm>
+                    <a:prstGeom prst="rect">
+                      <a:avLst/>
+                    </a:prstGeom>
+                    <a:noFill/>
+                    <a:ln>
+                      <a:noFill/>
+                    </a:ln>
+                  </pic:spPr>
+                </pic:pic>
+              </a:graphicData>
+            </a:graphic>
+            <wp14:sizeRelH relativeFrom="page">
+              <wp14:pctWidth>0</wp14:pctWidth>
+            </wp14:sizeRelH>
+            <wp14:sizeRelV relativeFrom="page">
+              <wp14:pctHeight>0</wp14:pctHeight>
+            </wp14:sizeRelV>
+          </wp:anchor>
+        </w:drawing>
+      </w:r>
+    </w:p>
     <w:sectPr>
       <w:pgSz w:w="12240" w:h="15840"/>
       <w:pgMar w:top="1417" w:right="1417" w:bottom="1134" w:left="1417" w:header="708" w:footer="708" w:gutter="0"/>
@@ -204,7 +605,7 @@
 </file>
 
 <file path=word/styles.xml><?xml version="1.0" encoding="utf-8"?>
-<w:styles xmlns:mc="http://schemas.openxmlformats.org/markup-compatibility/2006" xmlns:r="http://schemas.openxmlformats.org/officeDocument/2006/relationships" xmlns:w="http://schemas.openxmlformats.org/wordprocessingml/2006/main" xmlns:w14="http://schemas.microsoft.com/office/word/2010/wordml" xmlns:w15="http://schemas.microsoft.com/office/word/2012/wordml" xmlns:w16cid="http://schemas.microsoft.com/office/word/2016/wordml/cid" xmlns:w16se="http://schemas.microsoft.com/office/word/2015/wordml/symex" mc:Ignorable="w14 w15 w16se w16cid">
+<w:styles xmlns:mc="http://schemas.openxmlformats.org/markup-compatibility/2006" xmlns:r="http://schemas.openxmlformats.org/officeDocument/2006/relationships" xmlns:w="http://schemas.openxmlformats.org/wordprocessingml/2006/main" xmlns:w14="http://schemas.microsoft.com/office/word/2010/wordml" xmlns:w15="http://schemas.microsoft.com/office/word/2012/wordml" mc:Ignorable="w14 w15">
   <w:docDefaults>
     <w:rPrDefault>
       <w:rPr>
@@ -220,7 +621,7 @@
       </w:pPr>
     </w:pPrDefault>
   </w:docDefaults>
-  <w:latentStyles w:defLockedState="0" w:defUIPriority="99" w:defSemiHidden="0" w:defUnhideWhenUsed="0" w:defQFormat="0" w:count="375">
+  <w:latentStyles w:defLockedState="0" w:defUIPriority="99" w:defSemiHidden="0" w:defUnhideWhenUsed="0" w:defQFormat="0" w:count="380">
     <w:lsdException w:name="Normal" w:uiPriority="0" w:qFormat="1"/>
     <w:lsdException w:name="heading 1" w:uiPriority="9" w:qFormat="1"/>
     <w:lsdException w:name="heading 2" w:semiHidden="1" w:uiPriority="9" w:unhideWhenUsed="1" w:qFormat="1"/>
@@ -592,22 +993,18 @@
     <w:lsdException w:name="List Table 5 Dark Accent 6" w:uiPriority="50"/>
     <w:lsdException w:name="List Table 6 Colorful Accent 6" w:uiPriority="51"/>
     <w:lsdException w:name="List Table 7 Colorful Accent 6" w:uiPriority="52"/>
-    <w:lsdException w:name="Mention" w:semiHidden="1" w:unhideWhenUsed="1"/>
-    <w:lsdException w:name="Smart Hyperlink" w:semiHidden="1" w:unhideWhenUsed="1"/>
-    <w:lsdException w:name="Hashtag" w:semiHidden="1" w:unhideWhenUsed="1"/>
-    <w:lsdException w:name="Unresolved Mention" w:semiHidden="1" w:unhideWhenUsed="1"/>
   </w:latentStyles>
-  <w:style w:type="paragraph" w:default="1" w:styleId="Standard">
+  <w:style w:type="paragraph" w:default="1" w:styleId="Normal">
     <w:name w:val="Normal"/>
     <w:qFormat/>
   </w:style>
-  <w:style w:type="character" w:default="1" w:styleId="Absatz-Standardschriftart">
+  <w:style w:type="character" w:default="1" w:styleId="DefaultParagraphFont">
     <w:name w:val="Default Paragraph Font"/>
     <w:uiPriority w:val="1"/>
     <w:semiHidden/>
     <w:unhideWhenUsed/>
   </w:style>
-  <w:style w:type="table" w:default="1" w:styleId="NormaleTabelle">
+  <w:style w:type="table" w:default="1" w:styleId="TableNormal">
     <w:name w:val="Normal Table"/>
     <w:uiPriority w:val="99"/>
     <w:semiHidden/>
@@ -622,7 +1019,7 @@
       </w:tblCellMar>
     </w:tblPr>
   </w:style>
-  <w:style w:type="numbering" w:default="1" w:styleId="KeineListe">
+  <w:style w:type="numbering" w:default="1" w:styleId="NoList">
     <w:name w:val="No List"/>
     <w:uiPriority w:val="99"/>
     <w:semiHidden/>

</xml_diff>

<commit_message>
make trump walking (kind of)
</commit_message>
<xml_diff>
--- a/Targets/Targets for printing.docx
+++ b/Targets/Targets for printing.docx
@@ -1,6 +1,6 @@
 
 <file path=word/document.xml><?xml version="1.0" encoding="utf-8"?>
-<w:document xmlns:wpc="http://schemas.microsoft.com/office/word/2010/wordprocessingCanvas" xmlns:mo="http://schemas.microsoft.com/office/mac/office/2008/main" xmlns:mc="http://schemas.openxmlformats.org/markup-compatibility/2006" xmlns:mv="urn:schemas-microsoft-com:mac:vml" xmlns:o="urn:schemas-microsoft-com:office:office" xmlns:r="http://schemas.openxmlformats.org/officeDocument/2006/relationships" xmlns:m="http://schemas.openxmlformats.org/officeDocument/2006/math" xmlns:v="urn:schemas-microsoft-com:vml" xmlns:wp14="http://schemas.microsoft.com/office/word/2010/wordprocessingDrawing" xmlns:wp="http://schemas.openxmlformats.org/drawingml/2006/wordprocessingDrawing" xmlns:w10="urn:schemas-microsoft-com:office:word" xmlns:w="http://schemas.openxmlformats.org/wordprocessingml/2006/main" xmlns:w14="http://schemas.microsoft.com/office/word/2010/wordml" xmlns:w15="http://schemas.microsoft.com/office/word/2012/wordml" xmlns:wpg="http://schemas.microsoft.com/office/word/2010/wordprocessingGroup" xmlns:wpi="http://schemas.microsoft.com/office/word/2010/wordprocessingInk" xmlns:wne="http://schemas.microsoft.com/office/word/2006/wordml" xmlns:wps="http://schemas.microsoft.com/office/word/2010/wordprocessingShape" mc:Ignorable="w14 w15 wp14">
+<w:document xmlns:wpc="http://schemas.microsoft.com/office/word/2010/wordprocessingCanvas" xmlns:cx="http://schemas.microsoft.com/office/drawing/2014/chartex" xmlns:cx1="http://schemas.microsoft.com/office/drawing/2015/9/8/chartex" xmlns:cx2="http://schemas.microsoft.com/office/drawing/2015/10/21/chartex" xmlns:cx3="http://schemas.microsoft.com/office/drawing/2016/5/9/chartex" xmlns:cx4="http://schemas.microsoft.com/office/drawing/2016/5/10/chartex" xmlns:cx5="http://schemas.microsoft.com/office/drawing/2016/5/11/chartex" xmlns:cx6="http://schemas.microsoft.com/office/drawing/2016/5/12/chartex" xmlns:cx7="http://schemas.microsoft.com/office/drawing/2016/5/13/chartex" xmlns:cx8="http://schemas.microsoft.com/office/drawing/2016/5/14/chartex" xmlns:mc="http://schemas.openxmlformats.org/markup-compatibility/2006" xmlns:aink="http://schemas.microsoft.com/office/drawing/2016/ink" xmlns:am3d="http://schemas.microsoft.com/office/drawing/2017/model3d" xmlns:o="urn:schemas-microsoft-com:office:office" xmlns:r="http://schemas.openxmlformats.org/officeDocument/2006/relationships" xmlns:m="http://schemas.openxmlformats.org/officeDocument/2006/math" xmlns:v="urn:schemas-microsoft-com:vml" xmlns:wp14="http://schemas.microsoft.com/office/word/2010/wordprocessingDrawing" xmlns:wp="http://schemas.openxmlformats.org/drawingml/2006/wordprocessingDrawing" xmlns:w10="urn:schemas-microsoft-com:office:word" xmlns:w="http://schemas.openxmlformats.org/wordprocessingml/2006/main" xmlns:w14="http://schemas.microsoft.com/office/word/2010/wordml" xmlns:w15="http://schemas.microsoft.com/office/word/2012/wordml" xmlns:w16cid="http://schemas.microsoft.com/office/word/2016/wordml/cid" xmlns:w16se="http://schemas.microsoft.com/office/word/2015/wordml/symex" xmlns:wpg="http://schemas.microsoft.com/office/word/2010/wordprocessingGroup" xmlns:wpi="http://schemas.microsoft.com/office/word/2010/wordprocessingInk" xmlns:wne="http://schemas.microsoft.com/office/word/2006/wordml" xmlns:wps="http://schemas.microsoft.com/office/word/2010/wordprocessingShape" mc:Ignorable="w14 w15 w16se w16cid wp14">
   <w:body>
     <w:p>
       <w:pPr>
@@ -14,7 +14,7 @@
           <w:lang w:val="en-GB" w:eastAsia="en-GB"/>
         </w:rPr>
         <w:drawing>
-          <wp:anchor distT="0" distB="0" distL="114300" distR="114300" simplePos="0" relativeHeight="251658240" behindDoc="0" locked="0" layoutInCell="1" allowOverlap="1" wp14:anchorId="5DDCE4E9" wp14:editId="7E46A78A">
+          <wp:anchor distT="0" distB="0" distL="114300" distR="114300" simplePos="0" relativeHeight="251658240" behindDoc="0" locked="0" layoutInCell="1" allowOverlap="1" wp14:anchorId="5DDCE4E9" wp14:editId="005CAAF7">
             <wp:simplePos x="0" y="0"/>
             <wp:positionH relativeFrom="column">
               <wp:posOffset>3710305</wp:posOffset>
@@ -204,8 +204,6 @@
       <w:pPr>
         <w:jc w:val="center"/>
       </w:pPr>
-      <w:bookmarkStart w:id="0" w:name="_GoBack"/>
-      <w:bookmarkEnd w:id="0"/>
       <w:r>
         <w:rPr>
           <w:noProof/>
@@ -517,7 +515,78 @@
         </w:drawing>
       </w:r>
     </w:p>
-    <w:p/>
+    <w:p>
+      <w:bookmarkStart w:id="0" w:name="_GoBack"/>
+      <w:r>
+        <w:rPr>
+          <w:noProof/>
+        </w:rPr>
+        <w:lastRenderedPageBreak/>
+        <w:drawing>
+          <wp:anchor distT="0" distB="0" distL="114300" distR="114300" simplePos="0" relativeHeight="251666432" behindDoc="0" locked="0" layoutInCell="1" allowOverlap="1" wp14:anchorId="64EDDF4C" wp14:editId="23CC4E36">
+            <wp:simplePos x="0" y="0"/>
+            <wp:positionH relativeFrom="margin">
+              <wp:align>left</wp:align>
+            </wp:positionH>
+            <wp:positionV relativeFrom="paragraph">
+              <wp:posOffset>281305</wp:posOffset>
+            </wp:positionV>
+            <wp:extent cx="3438525" cy="2422348"/>
+            <wp:effectExtent l="0" t="0" r="0" b="0"/>
+            <wp:wrapNone/>
+            <wp:docPr id="9" name="Grafik 9"/>
+            <wp:cNvGraphicFramePr>
+              <a:graphicFrameLocks xmlns:a="http://schemas.openxmlformats.org/drawingml/2006/main" noChangeAspect="1"/>
+            </wp:cNvGraphicFramePr>
+            <a:graphic xmlns:a="http://schemas.openxmlformats.org/drawingml/2006/main">
+              <a:graphicData uri="http://schemas.openxmlformats.org/drawingml/2006/picture">
+                <pic:pic xmlns:pic="http://schemas.openxmlformats.org/drawingml/2006/picture">
+                  <pic:nvPicPr>
+                    <pic:cNvPr id="0" name="Picture 1"/>
+                    <pic:cNvPicPr>
+                      <a:picLocks noChangeAspect="1" noChangeArrowheads="1"/>
+                    </pic:cNvPicPr>
+                  </pic:nvPicPr>
+                  <pic:blipFill>
+                    <a:blip r:embed="rId9">
+                      <a:extLst>
+                        <a:ext uri="{28A0092B-C50C-407E-A947-70E740481C1C}">
+                          <a14:useLocalDpi xmlns:a14="http://schemas.microsoft.com/office/drawing/2010/main" val="0"/>
+                        </a:ext>
+                      </a:extLst>
+                    </a:blip>
+                    <a:srcRect/>
+                    <a:stretch>
+                      <a:fillRect/>
+                    </a:stretch>
+                  </pic:blipFill>
+                  <pic:spPr bwMode="auto">
+                    <a:xfrm>
+                      <a:off x="0" y="0"/>
+                      <a:ext cx="3455684" cy="2434436"/>
+                    </a:xfrm>
+                    <a:prstGeom prst="rect">
+                      <a:avLst/>
+                    </a:prstGeom>
+                    <a:noFill/>
+                    <a:ln>
+                      <a:noFill/>
+                    </a:ln>
+                  </pic:spPr>
+                </pic:pic>
+              </a:graphicData>
+            </a:graphic>
+            <wp14:sizeRelH relativeFrom="page">
+              <wp14:pctWidth>0</wp14:pctWidth>
+            </wp14:sizeRelH>
+            <wp14:sizeRelV relativeFrom="page">
+              <wp14:pctHeight>0</wp14:pctHeight>
+            </wp14:sizeRelV>
+          </wp:anchor>
+        </w:drawing>
+      </w:r>
+      <w:bookmarkEnd w:id="0"/>
+    </w:p>
     <w:p>
       <w:r>
         <w:br w:type="page"/>
@@ -605,7 +674,7 @@
 </file>
 
 <file path=word/styles.xml><?xml version="1.0" encoding="utf-8"?>
-<w:styles xmlns:mc="http://schemas.openxmlformats.org/markup-compatibility/2006" xmlns:r="http://schemas.openxmlformats.org/officeDocument/2006/relationships" xmlns:w="http://schemas.openxmlformats.org/wordprocessingml/2006/main" xmlns:w14="http://schemas.microsoft.com/office/word/2010/wordml" xmlns:w15="http://schemas.microsoft.com/office/word/2012/wordml" mc:Ignorable="w14 w15">
+<w:styles xmlns:mc="http://schemas.openxmlformats.org/markup-compatibility/2006" xmlns:r="http://schemas.openxmlformats.org/officeDocument/2006/relationships" xmlns:w="http://schemas.openxmlformats.org/wordprocessingml/2006/main" xmlns:w14="http://schemas.microsoft.com/office/word/2010/wordml" xmlns:w15="http://schemas.microsoft.com/office/word/2012/wordml" xmlns:w16cid="http://schemas.microsoft.com/office/word/2016/wordml/cid" xmlns:w16se="http://schemas.microsoft.com/office/word/2015/wordml/symex" mc:Ignorable="w14 w15 w16se w16cid">
   <w:docDefaults>
     <w:rPrDefault>
       <w:rPr>
@@ -621,7 +690,7 @@
       </w:pPr>
     </w:pPrDefault>
   </w:docDefaults>
-  <w:latentStyles w:defLockedState="0" w:defUIPriority="99" w:defSemiHidden="0" w:defUnhideWhenUsed="0" w:defQFormat="0" w:count="380">
+  <w:latentStyles w:defLockedState="0" w:defUIPriority="99" w:defSemiHidden="0" w:defUnhideWhenUsed="0" w:defQFormat="0" w:count="375">
     <w:lsdException w:name="Normal" w:uiPriority="0" w:qFormat="1"/>
     <w:lsdException w:name="heading 1" w:uiPriority="9" w:qFormat="1"/>
     <w:lsdException w:name="heading 2" w:semiHidden="1" w:uiPriority="9" w:unhideWhenUsed="1" w:qFormat="1"/>
@@ -994,17 +1063,17 @@
     <w:lsdException w:name="List Table 6 Colorful Accent 6" w:uiPriority="51"/>
     <w:lsdException w:name="List Table 7 Colorful Accent 6" w:uiPriority="52"/>
   </w:latentStyles>
-  <w:style w:type="paragraph" w:default="1" w:styleId="Normal">
+  <w:style w:type="paragraph" w:default="1" w:styleId="Standard">
     <w:name w:val="Normal"/>
     <w:qFormat/>
   </w:style>
-  <w:style w:type="character" w:default="1" w:styleId="DefaultParagraphFont">
+  <w:style w:type="character" w:default="1" w:styleId="Absatz-Standardschriftart">
     <w:name w:val="Default Paragraph Font"/>
     <w:uiPriority w:val="1"/>
     <w:semiHidden/>
     <w:unhideWhenUsed/>
   </w:style>
-  <w:style w:type="table" w:default="1" w:styleId="TableNormal">
+  <w:style w:type="table" w:default="1" w:styleId="NormaleTabelle">
     <w:name w:val="Normal Table"/>
     <w:uiPriority w:val="99"/>
     <w:semiHidden/>
@@ -1019,11 +1088,41 @@
       </w:tblCellMar>
     </w:tblPr>
   </w:style>
-  <w:style w:type="numbering" w:default="1" w:styleId="NoList">
+  <w:style w:type="numbering" w:default="1" w:styleId="KeineListe">
     <w:name w:val="No List"/>
     <w:uiPriority w:val="99"/>
     <w:semiHidden/>
     <w:unhideWhenUsed/>
+  </w:style>
+  <w:style w:type="paragraph" w:styleId="Sprechblasentext">
+    <w:name w:val="Balloon Text"/>
+    <w:basedOn w:val="Standard"/>
+    <w:link w:val="SprechblasentextZchn"/>
+    <w:uiPriority w:val="99"/>
+    <w:semiHidden/>
+    <w:unhideWhenUsed/>
+    <w:rsid w:val="00B75C76"/>
+    <w:pPr>
+      <w:spacing w:after="0" w:line="240" w:lineRule="auto"/>
+    </w:pPr>
+    <w:rPr>
+      <w:rFonts w:ascii="Segoe UI" w:hAnsi="Segoe UI" w:cs="Segoe UI"/>
+      <w:sz w:val="18"/>
+      <w:szCs w:val="18"/>
+    </w:rPr>
+  </w:style>
+  <w:style w:type="character" w:customStyle="1" w:styleId="SprechblasentextZchn">
+    <w:name w:val="Sprechblasentext Zchn"/>
+    <w:basedOn w:val="Absatz-Standardschriftart"/>
+    <w:link w:val="Sprechblasentext"/>
+    <w:uiPriority w:val="99"/>
+    <w:semiHidden/>
+    <w:rsid w:val="00B75C76"/>
+    <w:rPr>
+      <w:rFonts w:ascii="Segoe UI" w:hAnsi="Segoe UI" w:cs="Segoe UI"/>
+      <w:sz w:val="18"/>
+      <w:szCs w:val="18"/>
+    </w:rPr>
   </w:style>
 </w:styles>
 </file>

</xml_diff>